<commit_message>
Edit project proposal and software function list
</commit_message>
<xml_diff>
--- a/09-19424007-19424051-19424054.docx
+++ b/09-19424007-19424051-19424054.docx
@@ -1,6 +1,6 @@
 
 <file path=word/document.xml><?xml version="1.0" encoding="utf-8"?>
-<w:document xmlns:wpc="http://schemas.microsoft.com/office/word/2010/wordprocessingCanvas" xmlns:cx="http://schemas.microsoft.com/office/drawing/2014/chartex" xmlns:cx1="http://schemas.microsoft.com/office/drawing/2015/9/8/chartex" xmlns:cx2="http://schemas.microsoft.com/office/drawing/2015/10/21/chartex" xmlns:cx3="http://schemas.microsoft.com/office/drawing/2016/5/9/chartex" xmlns:cx4="http://schemas.microsoft.com/office/drawing/2016/5/10/chartex" xmlns:cx5="http://schemas.microsoft.com/office/drawing/2016/5/11/chartex" xmlns:cx6="http://schemas.microsoft.com/office/drawing/2016/5/12/chartex" xmlns:cx7="http://schemas.microsoft.com/office/drawing/2016/5/13/chartex" xmlns:cx8="http://schemas.microsoft.com/office/drawing/2016/5/14/chartex" xmlns:mc="http://schemas.openxmlformats.org/markup-compatibility/2006" xmlns:aink="http://schemas.microsoft.com/office/drawing/2016/ink" xmlns:am3d="http://schemas.microsoft.com/office/drawing/2017/model3d" xmlns:o="urn:schemas-microsoft-com:office:office" xmlns:r="http://schemas.openxmlformats.org/officeDocument/2006/relationships" xmlns:m="http://schemas.openxmlformats.org/officeDocument/2006/math" xmlns:v="urn:schemas-microsoft-com:vml" xmlns:wp14="http://schemas.microsoft.com/office/word/2010/wordprocessingDrawing" xmlns:wp="http://schemas.openxmlformats.org/drawingml/2006/wordprocessingDrawing" xmlns:w10="urn:schemas-microsoft-com:office:word" xmlns:w="http://schemas.openxmlformats.org/wordprocessingml/2006/main" xmlns:w14="http://schemas.microsoft.com/office/word/2010/wordml" xmlns:w15="http://schemas.microsoft.com/office/word/2012/wordml" xmlns:w16cid="http://schemas.microsoft.com/office/word/2016/wordml/cid" xmlns:w16se="http://schemas.microsoft.com/office/word/2015/wordml/symex" xmlns:wpg="http://schemas.microsoft.com/office/word/2010/wordprocessingGroup" xmlns:wpi="http://schemas.microsoft.com/office/word/2010/wordprocessingInk" xmlns:wne="http://schemas.microsoft.com/office/word/2006/wordml" xmlns:wps="http://schemas.microsoft.com/office/word/2010/wordprocessingShape" mc:Ignorable="w14 w15 w16se w16cid wp14">
+<w:document xmlns:wpc="http://schemas.microsoft.com/office/word/2010/wordprocessingCanvas" xmlns:mc="http://schemas.openxmlformats.org/markup-compatibility/2006" xmlns:o="urn:schemas-microsoft-com:office:office" xmlns:r="http://schemas.openxmlformats.org/officeDocument/2006/relationships" xmlns:m="http://schemas.openxmlformats.org/officeDocument/2006/math" xmlns:v="urn:schemas-microsoft-com:vml" xmlns:wp14="http://schemas.microsoft.com/office/word/2010/wordprocessingDrawing" xmlns:wp="http://schemas.openxmlformats.org/drawingml/2006/wordprocessingDrawing" xmlns:w10="urn:schemas-microsoft-com:office:word" xmlns:w="http://schemas.openxmlformats.org/wordprocessingml/2006/main" xmlns:w14="http://schemas.microsoft.com/office/word/2010/wordml" xmlns:w15="http://schemas.microsoft.com/office/word/2012/wordml" xmlns:wpg="http://schemas.microsoft.com/office/word/2010/wordprocessingGroup" xmlns:wpi="http://schemas.microsoft.com/office/word/2010/wordprocessingInk" xmlns:wne="http://schemas.microsoft.com/office/word/2006/wordml" xmlns:wps="http://schemas.microsoft.com/office/word/2010/wordprocessingShape" mc:Ignorable="w14 w15 wp14">
   <w:body>
     <w:p>
       <w:pPr>
@@ -1994,16 +1994,10 @@
         <w:rPr>
           <w:color w:val="000000" w:themeColor="text1"/>
         </w:rPr>
-        <w:t>kết nối lại với</w:t>
-      </w:r>
-      <w:r>
-        <w:rPr>
-          <w:color w:val="C00000"/>
-        </w:rPr>
-        <w:t xml:space="preserve"> </w:t>
-      </w:r>
-      <w:r>
-        <w:t>lại với nhau</w:t>
+        <w:t>kết nối lại</w:t>
+      </w:r>
+      <w:r>
+        <w:t xml:space="preserve"> với nhau</w:t>
       </w:r>
       <w:r>
         <w:t xml:space="preserve"> theo nhu cầu của từng đối tượng</w:t>
@@ -2025,13 +2019,25 @@
         <w:t>đăng xe cũ muốn bán</w:t>
       </w:r>
       <w:r>
-        <w:t xml:space="preserve"> lên sàn </w:t>
-      </w:r>
-      <w:r>
-        <w:t>giới thiệu sản phẩm với những thông tin cần thiết để nhưng người có nhu cầu mua xe tìm kiếm đúng với yêu cầu của họ</w:t>
-      </w:r>
-      <w:r>
-        <w:t>, từ đó người mua có thể </w:t>
+        <w:t xml:space="preserve"> lên sàn giao dịch để cung cấp những thông tin cần thiết về sản phẩm nhằm giúp những người có nhu cầu mua xe </w:t>
+      </w:r>
+      <w:r>
+        <w:rPr>
+          <w:color w:val="000000" w:themeColor="text1"/>
+        </w:rPr>
+        <w:t>tìm kiếm</w:t>
+      </w:r>
+      <w:r>
+        <w:t xml:space="preserve"> đúng với yêu cầu của họ. T</w:t>
+      </w:r>
+      <w:r>
+        <w:t>ừ đó</w:t>
+      </w:r>
+      <w:r>
+        <w:t>,</w:t>
+      </w:r>
+      <w:r>
+        <w:t xml:space="preserve"> người mua có thể </w:t>
       </w:r>
       <w:r>
         <w:rPr>
@@ -2041,72 +2047,115 @@
         <w:t>tìm kiếm</w:t>
       </w:r>
       <w:r>
-        <w:t> những sản phẩm quan tâm</w:t>
-      </w:r>
-      <w:r>
-        <w:t>, kiểm tra chi tiết thông tin của chiếc xe mà người mua muốn sở hữu nó</w:t>
+        <w:t> những sản phẩm</w:t>
+      </w:r>
+      <w:r>
+        <w:t xml:space="preserve"> mà họ</w:t>
+      </w:r>
+      <w:r>
+        <w:t xml:space="preserve"> quan tâm</w:t>
+      </w:r>
+      <w:r>
+        <w:t xml:space="preserve">, kiểm tra </w:t>
+      </w:r>
+      <w:r>
+        <w:rPr>
+          <w:b/>
+          <w:color w:val="C00000"/>
+        </w:rPr>
+        <w:t>chi tiết thông tin</w:t>
+      </w:r>
+      <w:r>
+        <w:t xml:space="preserve"> của chiếc xe mà người mua muốn sở hữu</w:t>
+      </w:r>
+      <w:r>
+        <w:t xml:space="preserve"> và thực hiện việc </w:t>
+      </w:r>
+      <w:r>
+        <w:t>mua bán</w:t>
+      </w:r>
+      <w:r>
+        <w:t>. Sản phẩm sẽ thuộc về người mua nào hoàn thành việc thanh toán. Toàn bộ quá trình từ lúc đăng sản phẩm đến lúc thanh toán đều được thực hiện thông qua phần mềm mua bán xe cũ.</w:t>
+      </w:r>
+    </w:p>
+    <w:p>
+      <w:r>
+        <w:t>Khi cần đăng sản phẩm lên sàn giao dịch, đầu tiên người bán </w:t>
+      </w:r>
+      <w:r>
+        <w:t>cung cấp</w:t>
+      </w:r>
+      <w:r>
+        <w:rPr>
+          <w:b/>
+          <w:color w:val="C00000"/>
+        </w:rPr>
+        <w:t xml:space="preserve"> thông tin mô tả sản phẩm</w:t>
+      </w:r>
+      <w:r>
+        <w:t>: tên xe, hãng xe, màu sắc, phân khối, giá xe, khu vực, tình trạng. Thông tin này cần trung thực và rõ ràng để người mua có thể tham khảo. Chi phí gốc để đăng một sản phẩm lên sàn</w:t>
+      </w:r>
+      <w:r>
+        <w:t xml:space="preserve"> giao dịch</w:t>
       </w:r>
       <w:bookmarkStart w:id="3" w:name="_GoBack"/>
       <w:bookmarkEnd w:id="3"/>
       <w:r>
-        <w:t xml:space="preserve"> và thực hiện việc </w:t>
+        <w:t xml:space="preserve"> là 10.000 đồng. Kế tiếp, người bán cần phải </w:t>
       </w:r>
       <w:r>
         <w:rPr>
           <w:b/>
           <w:color w:val="C00000"/>
         </w:rPr>
-        <w:t>mua bán</w:t>
-      </w:r>
-      <w:r>
-        <w:t>. Sản phẩm sẽ thuộc về người mua nào hoàn thành việc thanh toán. Toàn bộ quá trình từ lúc đăng sản phẩm đến lúc thanh toán đều được thực hiện thông qua phần mềm mua bán xe cũ.</w:t>
-      </w:r>
-    </w:p>
-    <w:p>
-      <w:r>
-        <w:t>Khi cần đăng sản phẩm lên sàn giao dịch, đầu tiên người bán </w:t>
+        <w:t>thiết lập giá muốn bán</w:t>
+      </w:r>
+      <w:r>
+        <w:rPr>
+          <w:b/>
+        </w:rPr>
+        <w:t> </w:t>
+      </w:r>
+      <w:r>
+        <w:t xml:space="preserve">cho sản phẩm. Mỗi sản phẩm đăng lên sàn </w:t>
+      </w:r>
+      <w:r>
+        <w:t xml:space="preserve">giao dịch </w:t>
+      </w:r>
+      <w:r>
+        <w:t>có thời hạn rao bán được tính từ lúc bắt đầu đăng và mặc định kéo dài trong vòng 7 ngày. Nếu muốn </w:t>
       </w:r>
       <w:r>
         <w:rPr>
           <w:b/>
           <w:color w:val="C00000"/>
         </w:rPr>
-        <w:t>cung cấp thông tin mô tả sản phẩm</w:t>
-      </w:r>
-      <w:r>
-        <w:t>: tên xe, hãng xe, màu sắc, phân khối, giá xe, khu vực, tình trạng. Thông tin này cần trung thực và rõ ràng để người mua có thể tham khảo. Chi phí gốc để đăng một sản phẩm lên sàn là 10.000 đồng. Kế tiếp, người bán cần phải </w:t>
+        <w:t>kéo dài thời hạn rao bán</w:t>
+      </w:r>
+      <w:r>
+        <w:t>, người bán phải trả phụ phí gia hạn là 5.000 đồng/ngày. Về phương thức giao nhận sản phẩm, người bán có thể lựa chọn các phương thức: giao hàng tận nơi, người mua đến lấy. Với phương án giao hàng tận nơi, nếu trong khu vực Tp Hồ Chí Minh thì giao hàng miễn phí, ngược lại người mua sẽ được thông báo chi phí giao hàng theo từng khu vực mà người mua muốn giao tới.</w:t>
+      </w:r>
+    </w:p>
+    <w:p>
+      <w:r>
+        <w:lastRenderedPageBreak/>
+        <w:t>Sàn giao dịch hỗ trợ người mua </w:t>
       </w:r>
       <w:r>
         <w:rPr>
           <w:b/>
           <w:color w:val="C00000"/>
         </w:rPr>
-        <w:t>thiết lập giá muốn bán</w:t>
-      </w:r>
-      <w:r>
-        <w:rPr>
-          <w:b/>
-        </w:rPr>
-        <w:t> </w:t>
-      </w:r>
-      <w:r>
-        <w:t>cho sản phẩm. Mỗi sản phẩm đăng lên sàn có thời hạn rao bán được tính từ lúc bắt đầu đăng và mặc định kéo dài trong vòng 7 ngày. Nếu muốn </w:t>
-      </w:r>
-      <w:r>
-        <w:rPr>
-          <w:b/>
-          <w:color w:val="C00000"/>
-        </w:rPr>
-        <w:t>kéo dài thời hạn rao bán</w:t>
-      </w:r>
-      <w:r>
-        <w:t>, người bán phải trả phụ phí gia hạn là 5.000 đồng/ngày. Về phương thức giao nhận sản phẩm, người bán có thể lựa chọn các phương thức: giao hàng tận nơi, người mua đến lấy. Với phương án giao hàng tận nơi, nếu trong khu vực Tp Hồ Chí Minh thì giao hàng miễn phí, ngược lại người mua sẽ được thông báo chi phí giao hàng theo từng khu vực mà người mua muốn giao tới.</w:t>
-      </w:r>
-    </w:p>
-    <w:p>
-      <w:r>
-        <w:lastRenderedPageBreak/>
-        <w:t>Sàn giao dịch hỗ trợ người mua tìm kiếm các sản phẩm đang được rao bán theo nhiều tiêu chí khác nhau như: loại xe, tên xe. Khi tìm được sản phẩm ưng ý, giao dịch sẽ được thực hiện, lúc này người bán sẽ bị tính chi phí đăng sản phẩm và người mua sẽ nhận được một hóa đơn để trả tiền mua sản phẩm.</w:t>
+        <w:t>lọc</w:t>
+      </w:r>
+      <w:r>
+        <w:t> các sản phẩm đang được rao bán theo nhiề</w:t>
+      </w:r>
+      <w:r>
+        <w:t>u tiêu chí khác nhau như: loại xe, khu vực, giá xe</w:t>
+      </w:r>
+      <w:r>
+        <w:t>. Khi tìm được sản phẩm ưng ý, giao dịch sẽ được thực hiện, lúc này người bán sẽ bị tính chi phí đăng sản phẩm và người mua sẽ nhận được một hóa đơn để trả tiền mua sản phẩm.</w:t>
       </w:r>
     </w:p>
     <w:p>
@@ -2177,7 +2226,6 @@
         <w:t> để sử dụng dịch vụ.</w:t>
       </w:r>
     </w:p>
-    <w:p/>
     <w:p/>
     <w:p>
       <w:pPr>
@@ -2390,13 +2438,7 @@
         <w:rPr>
           <w:color w:val="C00000"/>
         </w:rPr>
-        <w:t>Tạo tài khoả</w:t>
-      </w:r>
-      <w:r>
-        <w:rPr>
-          <w:color w:val="C00000"/>
-        </w:rPr>
-        <w:t>n.</w:t>
+        <w:t>Tạo tài khoản.</w:t>
       </w:r>
     </w:p>
     <w:p>
@@ -2414,19 +2456,7 @@
         <w:rPr>
           <w:color w:val="C00000"/>
         </w:rPr>
-        <w:t>Đ</w:t>
-      </w:r>
-      <w:r>
-        <w:rPr>
-          <w:color w:val="C00000"/>
-        </w:rPr>
-        <w:t>ăng nhập</w:t>
-      </w:r>
-      <w:r>
-        <w:rPr>
-          <w:color w:val="C00000"/>
-        </w:rPr>
-        <w:t xml:space="preserve"> tài khoản.</w:t>
+        <w:t>Đăng nhập tài khoản.</w:t>
       </w:r>
     </w:p>
     <w:p>
@@ -2444,19 +2474,7 @@
         <w:rPr>
           <w:color w:val="C00000"/>
         </w:rPr>
-        <w:t>Đ</w:t>
-      </w:r>
-      <w:r>
-        <w:rPr>
-          <w:color w:val="C00000"/>
-        </w:rPr>
-        <w:t>ăng xuất</w:t>
-      </w:r>
-      <w:r>
-        <w:rPr>
-          <w:color w:val="C00000"/>
-        </w:rPr>
-        <w:t xml:space="preserve"> tài khoản.</w:t>
+        <w:t>Đăng xuất tài khoản.</w:t>
       </w:r>
     </w:p>
     <w:p>
@@ -2480,7 +2498,7 @@
         <w:rPr>
           <w:color w:val="C00000"/>
         </w:rPr>
-        <w:t>, quên mật khẩu</w:t>
+        <w:t>, quên mật khẩu.</w:t>
       </w:r>
     </w:p>
     <w:p>
@@ -2510,13 +2528,7 @@
         <w:rPr>
           <w:color w:val="C00000"/>
         </w:rPr>
-        <w:t xml:space="preserve">người </w:t>
-      </w:r>
-      <w:r>
-        <w:rPr>
-          <w:color w:val="C00000"/>
-        </w:rPr>
-        <w:t>dung</w:t>
+        <w:t>người dùng.</w:t>
       </w:r>
     </w:p>
     <w:p>
@@ -2576,13 +2588,25 @@
         <w:rPr>
           <w:color w:val="17365D" w:themeColor="text2" w:themeShade="BF"/>
         </w:rPr>
-        <w:t>Tìm kiếm theo: loại xe, tên xe</w:t>
+        <w:t>Tìm kiế</w:t>
       </w:r>
       <w:r>
         <w:rPr>
           <w:color w:val="17365D" w:themeColor="text2" w:themeShade="BF"/>
         </w:rPr>
-        <w:t xml:space="preserve">, hãng sản xuất, thời gian đăng bài, năm sản xuất của xe, </w:t>
+        <w:t xml:space="preserve">m theo: </w:t>
+      </w:r>
+      <w:r>
+        <w:rPr>
+          <w:color w:val="17365D" w:themeColor="text2" w:themeShade="BF"/>
+        </w:rPr>
+        <w:t>tên xe</w:t>
+      </w:r>
+      <w:r>
+        <w:rPr>
+          <w:color w:val="17365D" w:themeColor="text2" w:themeShade="BF"/>
+        </w:rPr>
+        <w:t>.</w:t>
       </w:r>
     </w:p>
     <w:p>
@@ -2600,7 +2624,7 @@
         <w:rPr>
           <w:color w:val="17365D" w:themeColor="text2" w:themeShade="BF"/>
         </w:rPr>
-        <w:t>Đăng thông tin xe cần rao bán.</w:t>
+        <w:t>Lọc xe theo tiêu chí: Khu vực, loại xe, giá xe.</w:t>
       </w:r>
     </w:p>
     <w:p>
@@ -2618,7 +2642,7 @@
         <w:rPr>
           <w:color w:val="17365D" w:themeColor="text2" w:themeShade="BF"/>
         </w:rPr>
-        <w:t>Chỉnh sửa thông tin xe cần rao bán.</w:t>
+        <w:t>Đăng thông tin xe cần rao bán.</w:t>
       </w:r>
     </w:p>
     <w:p>
@@ -2636,13 +2660,7 @@
         <w:rPr>
           <w:color w:val="17365D" w:themeColor="text2" w:themeShade="BF"/>
         </w:rPr>
-        <w:t>Cập nhật trạng thái xe: đã bán, chưa bán</w:t>
-      </w:r>
-      <w:r>
-        <w:rPr>
-          <w:color w:val="17365D" w:themeColor="text2" w:themeShade="BF"/>
-        </w:rPr>
-        <w:t>.</w:t>
+        <w:t>Chỉnh sửa thông tin xe cần rao bán.</w:t>
       </w:r>
     </w:p>
     <w:p>
@@ -2660,7 +2678,7 @@
         <w:rPr>
           <w:color w:val="17365D" w:themeColor="text2" w:themeShade="BF"/>
         </w:rPr>
-        <w:t>Xóa thông tin xe cần rao bán.</w:t>
+        <w:t>Cập nhật trạng thái xe: đã bán, chưa bán.</w:t>
       </w:r>
     </w:p>
     <w:p>
@@ -2671,20 +2689,14 @@
           <w:numId w:val="33"/>
         </w:numPr>
         <w:rPr>
-          <w:color w:val="C00000"/>
-        </w:rPr>
-      </w:pPr>
-      <w:r>
-        <w:rPr>
-          <w:color w:val="C00000"/>
-        </w:rPr>
-        <w:t>Chức năng mua xe</w:t>
-      </w:r>
-      <w:r>
-        <w:rPr>
-          <w:color w:val="C00000"/>
-        </w:rPr>
-        <w:t xml:space="preserve">, </w:t>
+          <w:color w:val="17365D" w:themeColor="text2" w:themeShade="BF"/>
+        </w:rPr>
+      </w:pPr>
+      <w:r>
+        <w:rPr>
+          <w:color w:val="17365D" w:themeColor="text2" w:themeShade="BF"/>
+        </w:rPr>
+        <w:t>Xóa thông tin xe cần rao bán.</w:t>
       </w:r>
     </w:p>
     <w:p>
@@ -2702,7 +2714,13 @@
         <w:rPr>
           <w:color w:val="C00000"/>
         </w:rPr>
-        <w:t>Hủy mua xe</w:t>
+        <w:t>Chức năng mua xe</w:t>
+      </w:r>
+      <w:r>
+        <w:rPr>
+          <w:color w:val="C00000"/>
+        </w:rPr>
+        <w:t>.</w:t>
       </w:r>
     </w:p>
     <w:p>
@@ -2720,7 +2738,13 @@
         <w:rPr>
           <w:color w:val="C00000"/>
         </w:rPr>
-        <w:t>Gia hạn phí rao bán xe</w:t>
+        <w:t>Hủy mua xe</w:t>
+      </w:r>
+      <w:r>
+        <w:rPr>
+          <w:color w:val="C00000"/>
+        </w:rPr>
+        <w:t>.</w:t>
       </w:r>
     </w:p>
     <w:p>
@@ -2731,14 +2755,20 @@
           <w:numId w:val="33"/>
         </w:numPr>
         <w:rPr>
-          <w:color w:val="17365D" w:themeColor="text2" w:themeShade="BF"/>
-        </w:rPr>
-      </w:pPr>
-      <w:r>
-        <w:rPr>
-          <w:color w:val="17365D" w:themeColor="text2" w:themeShade="BF"/>
-        </w:rPr>
-        <w:t>Xuất thông tin chi phí rao bán cho khách hàng đăng tin bán xe</w:t>
+          <w:color w:val="C00000"/>
+        </w:rPr>
+      </w:pPr>
+      <w:r>
+        <w:rPr>
+          <w:color w:val="C00000"/>
+        </w:rPr>
+        <w:t>Gia hạn phí rao bán xe</w:t>
+      </w:r>
+      <w:r>
+        <w:rPr>
+          <w:color w:val="C00000"/>
+        </w:rPr>
+        <w:t>.</w:t>
       </w:r>
     </w:p>
     <w:p>
@@ -2756,7 +2786,25 @@
         <w:rPr>
           <w:color w:val="17365D" w:themeColor="text2" w:themeShade="BF"/>
         </w:rPr>
-        <w:t>Xuất hóa đơn thanh toán cho khách hàng mua xe</w:t>
+        <w:t xml:space="preserve">Xuất thông tin chi phí rao bán </w:t>
+      </w:r>
+      <w:r>
+        <w:rPr>
+          <w:color w:val="17365D" w:themeColor="text2" w:themeShade="BF"/>
+        </w:rPr>
+        <w:t xml:space="preserve">xe </w:t>
+      </w:r>
+      <w:r>
+        <w:rPr>
+          <w:color w:val="17365D" w:themeColor="text2" w:themeShade="BF"/>
+        </w:rPr>
+        <w:t>cho khách hàng đăng tin bán xe</w:t>
+      </w:r>
+      <w:r>
+        <w:rPr>
+          <w:color w:val="17365D" w:themeColor="text2" w:themeShade="BF"/>
+        </w:rPr>
+        <w:t>.</w:t>
       </w:r>
     </w:p>
     <w:p>
@@ -2767,14 +2815,20 @@
           <w:numId w:val="33"/>
         </w:numPr>
         <w:rPr>
-          <w:color w:val="C00000"/>
-        </w:rPr>
-      </w:pPr>
-      <w:r>
-        <w:rPr>
-          <w:color w:val="C00000"/>
-        </w:rPr>
-        <w:t>Chức năng phản hồi thông tin mua hàng từ người mua</w:t>
+          <w:color w:val="17365D" w:themeColor="text2" w:themeShade="BF"/>
+        </w:rPr>
+      </w:pPr>
+      <w:r>
+        <w:rPr>
+          <w:color w:val="17365D" w:themeColor="text2" w:themeShade="BF"/>
+        </w:rPr>
+        <w:t>Xuất hóa đơn thanh toán cho khách hàng mua xe</w:t>
+      </w:r>
+      <w:r>
+        <w:rPr>
+          <w:color w:val="17365D" w:themeColor="text2" w:themeShade="BF"/>
+        </w:rPr>
+        <w:t>.</w:t>
       </w:r>
     </w:p>
     <w:p>
@@ -2792,7 +2846,37 @@
         <w:rPr>
           <w:color w:val="C00000"/>
         </w:rPr>
+        <w:t>Chức năng phản hồi thông tin mua hàng từ người mua</w:t>
+      </w:r>
+      <w:r>
+        <w:rPr>
+          <w:color w:val="C00000"/>
+        </w:rPr>
+        <w:t>.</w:t>
+      </w:r>
+    </w:p>
+    <w:p>
+      <w:pPr>
+        <w:pStyle w:val="ListParagraph"/>
+        <w:numPr>
+          <w:ilvl w:val="0"/>
+          <w:numId w:val="33"/>
+        </w:numPr>
+        <w:rPr>
+          <w:color w:val="C00000"/>
+        </w:rPr>
+      </w:pPr>
+      <w:r>
+        <w:rPr>
+          <w:color w:val="C00000"/>
+        </w:rPr>
         <w:t>Chức năng phản hồi thông tin bán hàng từ người bán</w:t>
+      </w:r>
+      <w:r>
+        <w:rPr>
+          <w:color w:val="C00000"/>
+        </w:rPr>
+        <w:t>.</w:t>
       </w:r>
     </w:p>
     <w:p>
@@ -2983,25 +3067,9 @@
       </w:r>
     </w:p>
     <w:p>
-      <w:pPr>
-        <w:pStyle w:val="ListParagraph"/>
-        <w:numPr>
-          <w:ilvl w:val="0"/>
-          <w:numId w:val="27"/>
-        </w:numPr>
-      </w:pPr>
-      <w:r>
-        <w:t>Môi trường sử dụng: Desktop</w:t>
-      </w:r>
-    </w:p>
-    <w:p>
-      <w:pPr>
-        <w:pStyle w:val="Heading1"/>
-        <w:rPr>
-          <w:sz w:val="144"/>
-          <w:szCs w:val="144"/>
-        </w:rPr>
-      </w:pPr>
+      <w:r>
+        <w:t>Sử dụng trên: PC, Laptop</w:t>
+      </w:r>
       <w:r>
         <w:br w:type="page"/>
       </w:r>
@@ -3250,7 +3318,7 @@
 </file>
 
 <file path=word/endnotes.xml><?xml version="1.0" encoding="utf-8"?>
-<w:endnotes xmlns:wpc="http://schemas.microsoft.com/office/word/2010/wordprocessingCanvas" xmlns:cx="http://schemas.microsoft.com/office/drawing/2014/chartex" xmlns:cx1="http://schemas.microsoft.com/office/drawing/2015/9/8/chartex" xmlns:cx2="http://schemas.microsoft.com/office/drawing/2015/10/21/chartex" xmlns:cx3="http://schemas.microsoft.com/office/drawing/2016/5/9/chartex" xmlns:cx4="http://schemas.microsoft.com/office/drawing/2016/5/10/chartex" xmlns:cx5="http://schemas.microsoft.com/office/drawing/2016/5/11/chartex" xmlns:cx6="http://schemas.microsoft.com/office/drawing/2016/5/12/chartex" xmlns:cx7="http://schemas.microsoft.com/office/drawing/2016/5/13/chartex" xmlns:cx8="http://schemas.microsoft.com/office/drawing/2016/5/14/chartex" xmlns:mc="http://schemas.openxmlformats.org/markup-compatibility/2006" xmlns:aink="http://schemas.microsoft.com/office/drawing/2016/ink" xmlns:am3d="http://schemas.microsoft.com/office/drawing/2017/model3d" xmlns:o="urn:schemas-microsoft-com:office:office" xmlns:r="http://schemas.openxmlformats.org/officeDocument/2006/relationships" xmlns:m="http://schemas.openxmlformats.org/officeDocument/2006/math" xmlns:v="urn:schemas-microsoft-com:vml" xmlns:wp14="http://schemas.microsoft.com/office/word/2010/wordprocessingDrawing" xmlns:wp="http://schemas.openxmlformats.org/drawingml/2006/wordprocessingDrawing" xmlns:w10="urn:schemas-microsoft-com:office:word" xmlns:w="http://schemas.openxmlformats.org/wordprocessingml/2006/main" xmlns:w14="http://schemas.microsoft.com/office/word/2010/wordml" xmlns:w15="http://schemas.microsoft.com/office/word/2012/wordml" xmlns:w16cid="http://schemas.microsoft.com/office/word/2016/wordml/cid" xmlns:w16se="http://schemas.microsoft.com/office/word/2015/wordml/symex" xmlns:wpg="http://schemas.microsoft.com/office/word/2010/wordprocessingGroup" xmlns:wpi="http://schemas.microsoft.com/office/word/2010/wordprocessingInk" xmlns:wne="http://schemas.microsoft.com/office/word/2006/wordml" xmlns:wps="http://schemas.microsoft.com/office/word/2010/wordprocessingShape" mc:Ignorable="w14 w15 w16se w16cid wp14">
+<w:endnotes xmlns:wpc="http://schemas.microsoft.com/office/word/2010/wordprocessingCanvas" xmlns:mc="http://schemas.openxmlformats.org/markup-compatibility/2006" xmlns:o="urn:schemas-microsoft-com:office:office" xmlns:r="http://schemas.openxmlformats.org/officeDocument/2006/relationships" xmlns:m="http://schemas.openxmlformats.org/officeDocument/2006/math" xmlns:v="urn:schemas-microsoft-com:vml" xmlns:wp14="http://schemas.microsoft.com/office/word/2010/wordprocessingDrawing" xmlns:wp="http://schemas.openxmlformats.org/drawingml/2006/wordprocessingDrawing" xmlns:w10="urn:schemas-microsoft-com:office:word" xmlns:w="http://schemas.openxmlformats.org/wordprocessingml/2006/main" xmlns:w14="http://schemas.microsoft.com/office/word/2010/wordml" xmlns:w15="http://schemas.microsoft.com/office/word/2012/wordml" xmlns:wpg="http://schemas.microsoft.com/office/word/2010/wordprocessingGroup" xmlns:wpi="http://schemas.microsoft.com/office/word/2010/wordprocessingInk" xmlns:wne="http://schemas.microsoft.com/office/word/2006/wordml" xmlns:wps="http://schemas.microsoft.com/office/word/2010/wordprocessingShape" mc:Ignorable="w14 w15 wp14">
   <w:endnote w:type="separator" w:id="-1">
     <w:p>
       <w:pPr>
@@ -3275,7 +3343,7 @@
 </file>
 
 <file path=word/footer1.xml><?xml version="1.0" encoding="utf-8"?>
-<w:ftr xmlns:wpc="http://schemas.microsoft.com/office/word/2010/wordprocessingCanvas" xmlns:cx="http://schemas.microsoft.com/office/drawing/2014/chartex" xmlns:cx1="http://schemas.microsoft.com/office/drawing/2015/9/8/chartex" xmlns:cx2="http://schemas.microsoft.com/office/drawing/2015/10/21/chartex" xmlns:cx3="http://schemas.microsoft.com/office/drawing/2016/5/9/chartex" xmlns:cx4="http://schemas.microsoft.com/office/drawing/2016/5/10/chartex" xmlns:cx5="http://schemas.microsoft.com/office/drawing/2016/5/11/chartex" xmlns:cx6="http://schemas.microsoft.com/office/drawing/2016/5/12/chartex" xmlns:cx7="http://schemas.microsoft.com/office/drawing/2016/5/13/chartex" xmlns:cx8="http://schemas.microsoft.com/office/drawing/2016/5/14/chartex" xmlns:mc="http://schemas.openxmlformats.org/markup-compatibility/2006" xmlns:aink="http://schemas.microsoft.com/office/drawing/2016/ink" xmlns:am3d="http://schemas.microsoft.com/office/drawing/2017/model3d" xmlns:o="urn:schemas-microsoft-com:office:office" xmlns:r="http://schemas.openxmlformats.org/officeDocument/2006/relationships" xmlns:m="http://schemas.openxmlformats.org/officeDocument/2006/math" xmlns:v="urn:schemas-microsoft-com:vml" xmlns:wp14="http://schemas.microsoft.com/office/word/2010/wordprocessingDrawing" xmlns:wp="http://schemas.openxmlformats.org/drawingml/2006/wordprocessingDrawing" xmlns:w10="urn:schemas-microsoft-com:office:word" xmlns:w="http://schemas.openxmlformats.org/wordprocessingml/2006/main" xmlns:w14="http://schemas.microsoft.com/office/word/2010/wordml" xmlns:w15="http://schemas.microsoft.com/office/word/2012/wordml" xmlns:w16cid="http://schemas.microsoft.com/office/word/2016/wordml/cid" xmlns:w16se="http://schemas.microsoft.com/office/word/2015/wordml/symex" xmlns:wpg="http://schemas.microsoft.com/office/word/2010/wordprocessingGroup" xmlns:wpi="http://schemas.microsoft.com/office/word/2010/wordprocessingInk" xmlns:wne="http://schemas.microsoft.com/office/word/2006/wordml" xmlns:wps="http://schemas.microsoft.com/office/word/2010/wordprocessingShape" mc:Ignorable="w14 w15 w16se w16cid wp14">
+<w:ftr xmlns:wpc="http://schemas.microsoft.com/office/word/2010/wordprocessingCanvas" xmlns:mc="http://schemas.openxmlformats.org/markup-compatibility/2006" xmlns:o="urn:schemas-microsoft-com:office:office" xmlns:r="http://schemas.openxmlformats.org/officeDocument/2006/relationships" xmlns:m="http://schemas.openxmlformats.org/officeDocument/2006/math" xmlns:v="urn:schemas-microsoft-com:vml" xmlns:wp14="http://schemas.microsoft.com/office/word/2010/wordprocessingDrawing" xmlns:wp="http://schemas.openxmlformats.org/drawingml/2006/wordprocessingDrawing" xmlns:w10="urn:schemas-microsoft-com:office:word" xmlns:w="http://schemas.openxmlformats.org/wordprocessingml/2006/main" xmlns:w14="http://schemas.microsoft.com/office/word/2010/wordml" xmlns:w15="http://schemas.microsoft.com/office/word/2012/wordml" xmlns:wpg="http://schemas.microsoft.com/office/word/2010/wordprocessingGroup" xmlns:wpi="http://schemas.microsoft.com/office/word/2010/wordprocessingInk" xmlns:wne="http://schemas.microsoft.com/office/word/2006/wordml" xmlns:wps="http://schemas.microsoft.com/office/word/2010/wordprocessingShape" mc:Ignorable="w14 w15 wp14">
   <w:p>
     <w:pPr>
       <w:pStyle w:val="Footer"/>
@@ -3285,7 +3353,7 @@
 </file>
 
 <file path=word/footer2.xml><?xml version="1.0" encoding="utf-8"?>
-<w:ftr xmlns:wpc="http://schemas.microsoft.com/office/word/2010/wordprocessingCanvas" xmlns:cx="http://schemas.microsoft.com/office/drawing/2014/chartex" xmlns:cx1="http://schemas.microsoft.com/office/drawing/2015/9/8/chartex" xmlns:cx2="http://schemas.microsoft.com/office/drawing/2015/10/21/chartex" xmlns:cx3="http://schemas.microsoft.com/office/drawing/2016/5/9/chartex" xmlns:cx4="http://schemas.microsoft.com/office/drawing/2016/5/10/chartex" xmlns:cx5="http://schemas.microsoft.com/office/drawing/2016/5/11/chartex" xmlns:cx6="http://schemas.microsoft.com/office/drawing/2016/5/12/chartex" xmlns:cx7="http://schemas.microsoft.com/office/drawing/2016/5/13/chartex" xmlns:cx8="http://schemas.microsoft.com/office/drawing/2016/5/14/chartex" xmlns:mc="http://schemas.openxmlformats.org/markup-compatibility/2006" xmlns:aink="http://schemas.microsoft.com/office/drawing/2016/ink" xmlns:am3d="http://schemas.microsoft.com/office/drawing/2017/model3d" xmlns:o="urn:schemas-microsoft-com:office:office" xmlns:r="http://schemas.openxmlformats.org/officeDocument/2006/relationships" xmlns:m="http://schemas.openxmlformats.org/officeDocument/2006/math" xmlns:v="urn:schemas-microsoft-com:vml" xmlns:wp14="http://schemas.microsoft.com/office/word/2010/wordprocessingDrawing" xmlns:wp="http://schemas.openxmlformats.org/drawingml/2006/wordprocessingDrawing" xmlns:w10="urn:schemas-microsoft-com:office:word" xmlns:w="http://schemas.openxmlformats.org/wordprocessingml/2006/main" xmlns:w14="http://schemas.microsoft.com/office/word/2010/wordml" xmlns:w15="http://schemas.microsoft.com/office/word/2012/wordml" xmlns:w16cid="http://schemas.microsoft.com/office/word/2016/wordml/cid" xmlns:w16se="http://schemas.microsoft.com/office/word/2015/wordml/symex" xmlns:wpg="http://schemas.microsoft.com/office/word/2010/wordprocessingGroup" xmlns:wpi="http://schemas.microsoft.com/office/word/2010/wordprocessingInk" xmlns:wne="http://schemas.microsoft.com/office/word/2006/wordml" xmlns:wps="http://schemas.microsoft.com/office/word/2010/wordprocessingShape" mc:Ignorable="w14 w15 w16se w16cid wp14">
+<w:ftr xmlns:wpc="http://schemas.microsoft.com/office/word/2010/wordprocessingCanvas" xmlns:mc="http://schemas.openxmlformats.org/markup-compatibility/2006" xmlns:o="urn:schemas-microsoft-com:office:office" xmlns:r="http://schemas.openxmlformats.org/officeDocument/2006/relationships" xmlns:m="http://schemas.openxmlformats.org/officeDocument/2006/math" xmlns:v="urn:schemas-microsoft-com:vml" xmlns:wp14="http://schemas.microsoft.com/office/word/2010/wordprocessingDrawing" xmlns:wp="http://schemas.openxmlformats.org/drawingml/2006/wordprocessingDrawing" xmlns:w10="urn:schemas-microsoft-com:office:word" xmlns:w="http://schemas.openxmlformats.org/wordprocessingml/2006/main" xmlns:w14="http://schemas.microsoft.com/office/word/2010/wordml" xmlns:w15="http://schemas.microsoft.com/office/word/2012/wordml" xmlns:wpg="http://schemas.microsoft.com/office/word/2010/wordprocessingGroup" xmlns:wpi="http://schemas.microsoft.com/office/word/2010/wordprocessingInk" xmlns:wne="http://schemas.microsoft.com/office/word/2006/wordml" xmlns:wps="http://schemas.microsoft.com/office/word/2010/wordprocessingShape" mc:Ignorable="w14 w15 wp14">
   <w:tbl>
     <w:tblPr>
       <w:tblW w:w="5000" w:type="pct"/>
@@ -3405,7 +3473,7 @@
               <w:noProof/>
               <w:color w:val="FFFFFF" w:themeColor="background1"/>
             </w:rPr>
-            <w:t>6</w:t>
+            <w:t>3</w:t>
           </w:r>
           <w:r>
             <w:rPr>
@@ -3428,7 +3496,7 @@
 </file>
 
 <file path=word/footnotes.xml><?xml version="1.0" encoding="utf-8"?>
-<w:footnotes xmlns:wpc="http://schemas.microsoft.com/office/word/2010/wordprocessingCanvas" xmlns:cx="http://schemas.microsoft.com/office/drawing/2014/chartex" xmlns:cx1="http://schemas.microsoft.com/office/drawing/2015/9/8/chartex" xmlns:cx2="http://schemas.microsoft.com/office/drawing/2015/10/21/chartex" xmlns:cx3="http://schemas.microsoft.com/office/drawing/2016/5/9/chartex" xmlns:cx4="http://schemas.microsoft.com/office/drawing/2016/5/10/chartex" xmlns:cx5="http://schemas.microsoft.com/office/drawing/2016/5/11/chartex" xmlns:cx6="http://schemas.microsoft.com/office/drawing/2016/5/12/chartex" xmlns:cx7="http://schemas.microsoft.com/office/drawing/2016/5/13/chartex" xmlns:cx8="http://schemas.microsoft.com/office/drawing/2016/5/14/chartex" xmlns:mc="http://schemas.openxmlformats.org/markup-compatibility/2006" xmlns:aink="http://schemas.microsoft.com/office/drawing/2016/ink" xmlns:am3d="http://schemas.microsoft.com/office/drawing/2017/model3d" xmlns:o="urn:schemas-microsoft-com:office:office" xmlns:r="http://schemas.openxmlformats.org/officeDocument/2006/relationships" xmlns:m="http://schemas.openxmlformats.org/officeDocument/2006/math" xmlns:v="urn:schemas-microsoft-com:vml" xmlns:wp14="http://schemas.microsoft.com/office/word/2010/wordprocessingDrawing" xmlns:wp="http://schemas.openxmlformats.org/drawingml/2006/wordprocessingDrawing" xmlns:w10="urn:schemas-microsoft-com:office:word" xmlns:w="http://schemas.openxmlformats.org/wordprocessingml/2006/main" xmlns:w14="http://schemas.microsoft.com/office/word/2010/wordml" xmlns:w15="http://schemas.microsoft.com/office/word/2012/wordml" xmlns:w16cid="http://schemas.microsoft.com/office/word/2016/wordml/cid" xmlns:w16se="http://schemas.microsoft.com/office/word/2015/wordml/symex" xmlns:wpg="http://schemas.microsoft.com/office/word/2010/wordprocessingGroup" xmlns:wpi="http://schemas.microsoft.com/office/word/2010/wordprocessingInk" xmlns:wne="http://schemas.microsoft.com/office/word/2006/wordml" xmlns:wps="http://schemas.microsoft.com/office/word/2010/wordprocessingShape" mc:Ignorable="w14 w15 w16se w16cid wp14">
+<w:footnotes xmlns:wpc="http://schemas.microsoft.com/office/word/2010/wordprocessingCanvas" xmlns:mc="http://schemas.openxmlformats.org/markup-compatibility/2006" xmlns:o="urn:schemas-microsoft-com:office:office" xmlns:r="http://schemas.openxmlformats.org/officeDocument/2006/relationships" xmlns:m="http://schemas.openxmlformats.org/officeDocument/2006/math" xmlns:v="urn:schemas-microsoft-com:vml" xmlns:wp14="http://schemas.microsoft.com/office/word/2010/wordprocessingDrawing" xmlns:wp="http://schemas.openxmlformats.org/drawingml/2006/wordprocessingDrawing" xmlns:w10="urn:schemas-microsoft-com:office:word" xmlns:w="http://schemas.openxmlformats.org/wordprocessingml/2006/main" xmlns:w14="http://schemas.microsoft.com/office/word/2010/wordml" xmlns:w15="http://schemas.microsoft.com/office/word/2012/wordml" xmlns:wpg="http://schemas.microsoft.com/office/word/2010/wordprocessingGroup" xmlns:wpi="http://schemas.microsoft.com/office/word/2010/wordprocessingInk" xmlns:wne="http://schemas.microsoft.com/office/word/2006/wordml" xmlns:wps="http://schemas.microsoft.com/office/word/2010/wordprocessingShape" mc:Ignorable="w14 w15 wp14">
   <w:footnote w:type="separator" w:id="-1">
     <w:p>
       <w:pPr>
@@ -3453,7 +3521,7 @@
 </file>
 
 <file path=word/header1.xml><?xml version="1.0" encoding="utf-8"?>
-<w:hdr xmlns:wpc="http://schemas.microsoft.com/office/word/2010/wordprocessingCanvas" xmlns:cx="http://schemas.microsoft.com/office/drawing/2014/chartex" xmlns:cx1="http://schemas.microsoft.com/office/drawing/2015/9/8/chartex" xmlns:cx2="http://schemas.microsoft.com/office/drawing/2015/10/21/chartex" xmlns:cx3="http://schemas.microsoft.com/office/drawing/2016/5/9/chartex" xmlns:cx4="http://schemas.microsoft.com/office/drawing/2016/5/10/chartex" xmlns:cx5="http://schemas.microsoft.com/office/drawing/2016/5/11/chartex" xmlns:cx6="http://schemas.microsoft.com/office/drawing/2016/5/12/chartex" xmlns:cx7="http://schemas.microsoft.com/office/drawing/2016/5/13/chartex" xmlns:cx8="http://schemas.microsoft.com/office/drawing/2016/5/14/chartex" xmlns:mc="http://schemas.openxmlformats.org/markup-compatibility/2006" xmlns:aink="http://schemas.microsoft.com/office/drawing/2016/ink" xmlns:am3d="http://schemas.microsoft.com/office/drawing/2017/model3d" xmlns:o="urn:schemas-microsoft-com:office:office" xmlns:r="http://schemas.openxmlformats.org/officeDocument/2006/relationships" xmlns:m="http://schemas.openxmlformats.org/officeDocument/2006/math" xmlns:v="urn:schemas-microsoft-com:vml" xmlns:wp14="http://schemas.microsoft.com/office/word/2010/wordprocessingDrawing" xmlns:wp="http://schemas.openxmlformats.org/drawingml/2006/wordprocessingDrawing" xmlns:w10="urn:schemas-microsoft-com:office:word" xmlns:w="http://schemas.openxmlformats.org/wordprocessingml/2006/main" xmlns:w14="http://schemas.microsoft.com/office/word/2010/wordml" xmlns:w15="http://schemas.microsoft.com/office/word/2012/wordml" xmlns:w16cid="http://schemas.microsoft.com/office/word/2016/wordml/cid" xmlns:w16se="http://schemas.microsoft.com/office/word/2015/wordml/symex" xmlns:wpg="http://schemas.microsoft.com/office/word/2010/wordprocessingGroup" xmlns:wpi="http://schemas.microsoft.com/office/word/2010/wordprocessingInk" xmlns:wne="http://schemas.microsoft.com/office/word/2006/wordml" xmlns:wps="http://schemas.microsoft.com/office/word/2010/wordprocessingShape" mc:Ignorable="w14 w15 w16se w16cid wp14">
+<w:hdr xmlns:wpc="http://schemas.microsoft.com/office/word/2010/wordprocessingCanvas" xmlns:mc="http://schemas.openxmlformats.org/markup-compatibility/2006" xmlns:o="urn:schemas-microsoft-com:office:office" xmlns:r="http://schemas.openxmlformats.org/officeDocument/2006/relationships" xmlns:m="http://schemas.openxmlformats.org/officeDocument/2006/math" xmlns:v="urn:schemas-microsoft-com:vml" xmlns:wp14="http://schemas.microsoft.com/office/word/2010/wordprocessingDrawing" xmlns:wp="http://schemas.openxmlformats.org/drawingml/2006/wordprocessingDrawing" xmlns:w10="urn:schemas-microsoft-com:office:word" xmlns:w="http://schemas.openxmlformats.org/wordprocessingml/2006/main" xmlns:w14="http://schemas.microsoft.com/office/word/2010/wordml" xmlns:w15="http://schemas.microsoft.com/office/word/2012/wordml" xmlns:wpg="http://schemas.microsoft.com/office/word/2010/wordprocessingGroup" xmlns:wpi="http://schemas.microsoft.com/office/word/2010/wordprocessingInk" xmlns:wne="http://schemas.microsoft.com/office/word/2006/wordml" xmlns:wps="http://schemas.microsoft.com/office/word/2010/wordprocessingShape" mc:Ignorable="w14 w15 wp14">
   <w:p>
     <w:pPr>
       <w:pStyle w:val="Header"/>
@@ -3463,7 +3531,7 @@
 </file>
 
 <file path=word/header2.xml><?xml version="1.0" encoding="utf-8"?>
-<w:hdr xmlns:wpc="http://schemas.microsoft.com/office/word/2010/wordprocessingCanvas" xmlns:cx="http://schemas.microsoft.com/office/drawing/2014/chartex" xmlns:cx1="http://schemas.microsoft.com/office/drawing/2015/9/8/chartex" xmlns:cx2="http://schemas.microsoft.com/office/drawing/2015/10/21/chartex" xmlns:cx3="http://schemas.microsoft.com/office/drawing/2016/5/9/chartex" xmlns:cx4="http://schemas.microsoft.com/office/drawing/2016/5/10/chartex" xmlns:cx5="http://schemas.microsoft.com/office/drawing/2016/5/11/chartex" xmlns:cx6="http://schemas.microsoft.com/office/drawing/2016/5/12/chartex" xmlns:cx7="http://schemas.microsoft.com/office/drawing/2016/5/13/chartex" xmlns:cx8="http://schemas.microsoft.com/office/drawing/2016/5/14/chartex" xmlns:mc="http://schemas.openxmlformats.org/markup-compatibility/2006" xmlns:aink="http://schemas.microsoft.com/office/drawing/2016/ink" xmlns:am3d="http://schemas.microsoft.com/office/drawing/2017/model3d" xmlns:o="urn:schemas-microsoft-com:office:office" xmlns:r="http://schemas.openxmlformats.org/officeDocument/2006/relationships" xmlns:m="http://schemas.openxmlformats.org/officeDocument/2006/math" xmlns:v="urn:schemas-microsoft-com:vml" xmlns:wp14="http://schemas.microsoft.com/office/word/2010/wordprocessingDrawing" xmlns:wp="http://schemas.openxmlformats.org/drawingml/2006/wordprocessingDrawing" xmlns:w10="urn:schemas-microsoft-com:office:word" xmlns:w="http://schemas.openxmlformats.org/wordprocessingml/2006/main" xmlns:w14="http://schemas.microsoft.com/office/word/2010/wordml" xmlns:w15="http://schemas.microsoft.com/office/word/2012/wordml" xmlns:w16cid="http://schemas.microsoft.com/office/word/2016/wordml/cid" xmlns:w16se="http://schemas.microsoft.com/office/word/2015/wordml/symex" xmlns:wpg="http://schemas.microsoft.com/office/word/2010/wordprocessingGroup" xmlns:wpi="http://schemas.microsoft.com/office/word/2010/wordprocessingInk" xmlns:wne="http://schemas.microsoft.com/office/word/2006/wordml" xmlns:wps="http://schemas.microsoft.com/office/word/2010/wordprocessingShape" mc:Ignorable="w14 w15 w16se w16cid wp14">
+<w:hdr xmlns:wpc="http://schemas.microsoft.com/office/word/2010/wordprocessingCanvas" xmlns:mc="http://schemas.openxmlformats.org/markup-compatibility/2006" xmlns:o="urn:schemas-microsoft-com:office:office" xmlns:r="http://schemas.openxmlformats.org/officeDocument/2006/relationships" xmlns:m="http://schemas.openxmlformats.org/officeDocument/2006/math" xmlns:v="urn:schemas-microsoft-com:vml" xmlns:wp14="http://schemas.microsoft.com/office/word/2010/wordprocessingDrawing" xmlns:wp="http://schemas.openxmlformats.org/drawingml/2006/wordprocessingDrawing" xmlns:w10="urn:schemas-microsoft-com:office:word" xmlns:w="http://schemas.openxmlformats.org/wordprocessingml/2006/main" xmlns:w14="http://schemas.microsoft.com/office/word/2010/wordml" xmlns:w15="http://schemas.microsoft.com/office/word/2012/wordml" xmlns:wpg="http://schemas.microsoft.com/office/word/2010/wordprocessingGroup" xmlns:wpi="http://schemas.microsoft.com/office/word/2010/wordprocessingInk" xmlns:wne="http://schemas.microsoft.com/office/word/2006/wordml" xmlns:wps="http://schemas.microsoft.com/office/word/2010/wordprocessingShape" mc:Ignorable="w14 w15 wp14">
   <w:tbl>
     <w:tblPr>
       <w:tblW w:w="5000" w:type="pct"/>
@@ -3548,8 +3616,8 @@
 </file>
 
 <file path=word/numbering.xml><?xml version="1.0" encoding="utf-8"?>
-<w:numbering xmlns:wpc="http://schemas.microsoft.com/office/word/2010/wordprocessingCanvas" xmlns:cx="http://schemas.microsoft.com/office/drawing/2014/chartex" xmlns:cx1="http://schemas.microsoft.com/office/drawing/2015/9/8/chartex" xmlns:cx2="http://schemas.microsoft.com/office/drawing/2015/10/21/chartex" xmlns:cx3="http://schemas.microsoft.com/office/drawing/2016/5/9/chartex" xmlns:cx4="http://schemas.microsoft.com/office/drawing/2016/5/10/chartex" xmlns:cx5="http://schemas.microsoft.com/office/drawing/2016/5/11/chartex" xmlns:cx6="http://schemas.microsoft.com/office/drawing/2016/5/12/chartex" xmlns:cx7="http://schemas.microsoft.com/office/drawing/2016/5/13/chartex" xmlns:cx8="http://schemas.microsoft.com/office/drawing/2016/5/14/chartex" xmlns:mc="http://schemas.openxmlformats.org/markup-compatibility/2006" xmlns:aink="http://schemas.microsoft.com/office/drawing/2016/ink" xmlns:am3d="http://schemas.microsoft.com/office/drawing/2017/model3d" xmlns:o="urn:schemas-microsoft-com:office:office" xmlns:r="http://schemas.openxmlformats.org/officeDocument/2006/relationships" xmlns:m="http://schemas.openxmlformats.org/officeDocument/2006/math" xmlns:v="urn:schemas-microsoft-com:vml" xmlns:wp14="http://schemas.microsoft.com/office/word/2010/wordprocessingDrawing" xmlns:wp="http://schemas.openxmlformats.org/drawingml/2006/wordprocessingDrawing" xmlns:w10="urn:schemas-microsoft-com:office:word" xmlns:w="http://schemas.openxmlformats.org/wordprocessingml/2006/main" xmlns:w14="http://schemas.microsoft.com/office/word/2010/wordml" xmlns:w15="http://schemas.microsoft.com/office/word/2012/wordml" xmlns:w16cid="http://schemas.microsoft.com/office/word/2016/wordml/cid" xmlns:w16se="http://schemas.microsoft.com/office/word/2015/wordml/symex" xmlns:wpg="http://schemas.microsoft.com/office/word/2010/wordprocessingGroup" xmlns:wpi="http://schemas.microsoft.com/office/word/2010/wordprocessingInk" xmlns:wne="http://schemas.microsoft.com/office/word/2006/wordml" xmlns:wps="http://schemas.microsoft.com/office/word/2010/wordprocessingShape" mc:Ignorable="w14 w15 w16se w16cid wp14">
-  <w:abstractNum w:abstractNumId="0" w15:restartNumberingAfterBreak="0">
+<w:numbering xmlns:wpc="http://schemas.microsoft.com/office/word/2010/wordprocessingCanvas" xmlns:mc="http://schemas.openxmlformats.org/markup-compatibility/2006" xmlns:o="urn:schemas-microsoft-com:office:office" xmlns:r="http://schemas.openxmlformats.org/officeDocument/2006/relationships" xmlns:m="http://schemas.openxmlformats.org/officeDocument/2006/math" xmlns:v="urn:schemas-microsoft-com:vml" xmlns:wp14="http://schemas.microsoft.com/office/word/2010/wordprocessingDrawing" xmlns:wp="http://schemas.openxmlformats.org/drawingml/2006/wordprocessingDrawing" xmlns:w10="urn:schemas-microsoft-com:office:word" xmlns:w="http://schemas.openxmlformats.org/wordprocessingml/2006/main" xmlns:w14="http://schemas.microsoft.com/office/word/2010/wordml" xmlns:w15="http://schemas.microsoft.com/office/word/2012/wordml" xmlns:wpg="http://schemas.microsoft.com/office/word/2010/wordprocessingGroup" xmlns:wpi="http://schemas.microsoft.com/office/word/2010/wordprocessingInk" xmlns:wne="http://schemas.microsoft.com/office/word/2006/wordml" xmlns:wps="http://schemas.microsoft.com/office/word/2010/wordprocessingShape" mc:Ignorable="w14 w15 wp14">
+  <w:abstractNum w:abstractNumId="0">
     <w:nsid w:val="05E66B82"/>
     <w:multiLevelType w:val="hybridMultilevel"/>
     <w:tmpl w:val="5E066B0C"/>
@@ -3635,7 +3703,7 @@
       </w:pPr>
     </w:lvl>
   </w:abstractNum>
-  <w:abstractNum w:abstractNumId="1" w15:restartNumberingAfterBreak="0">
+  <w:abstractNum w:abstractNumId="1">
     <w:nsid w:val="065F1018"/>
     <w:multiLevelType w:val="hybridMultilevel"/>
     <w:tmpl w:val="33F0C410"/>
@@ -3748,7 +3816,7 @@
       </w:rPr>
     </w:lvl>
   </w:abstractNum>
-  <w:abstractNum w:abstractNumId="2" w15:restartNumberingAfterBreak="0">
+  <w:abstractNum w:abstractNumId="2">
     <w:nsid w:val="0979063E"/>
     <w:multiLevelType w:val="hybridMultilevel"/>
     <w:tmpl w:val="380CB10C"/>
@@ -3861,7 +3929,7 @@
       </w:rPr>
     </w:lvl>
   </w:abstractNum>
-  <w:abstractNum w:abstractNumId="3" w15:restartNumberingAfterBreak="0">
+  <w:abstractNum w:abstractNumId="3">
     <w:nsid w:val="0A8C43BC"/>
     <w:multiLevelType w:val="hybridMultilevel"/>
     <w:tmpl w:val="81AE8766"/>
@@ -3973,7 +4041,7 @@
       </w:rPr>
     </w:lvl>
   </w:abstractNum>
-  <w:abstractNum w:abstractNumId="4" w15:restartNumberingAfterBreak="0">
+  <w:abstractNum w:abstractNumId="4">
     <w:nsid w:val="111F1263"/>
     <w:multiLevelType w:val="hybridMultilevel"/>
     <w:tmpl w:val="187E02F8"/>
@@ -4086,7 +4154,7 @@
       </w:rPr>
     </w:lvl>
   </w:abstractNum>
-  <w:abstractNum w:abstractNumId="5" w15:restartNumberingAfterBreak="0">
+  <w:abstractNum w:abstractNumId="5">
     <w:nsid w:val="1206324F"/>
     <w:multiLevelType w:val="hybridMultilevel"/>
     <w:tmpl w:val="8C88C758"/>
@@ -4172,7 +4240,7 @@
       </w:pPr>
     </w:lvl>
   </w:abstractNum>
-  <w:abstractNum w:abstractNumId="6" w15:restartNumberingAfterBreak="0">
+  <w:abstractNum w:abstractNumId="6">
     <w:nsid w:val="1D4461BA"/>
     <w:multiLevelType w:val="hybridMultilevel"/>
     <w:tmpl w:val="E9F4F780"/>
@@ -4258,7 +4326,7 @@
       </w:pPr>
     </w:lvl>
   </w:abstractNum>
-  <w:abstractNum w:abstractNumId="7" w15:restartNumberingAfterBreak="0">
+  <w:abstractNum w:abstractNumId="7">
     <w:nsid w:val="1DE63EDF"/>
     <w:multiLevelType w:val="hybridMultilevel"/>
     <w:tmpl w:val="6512EDBA"/>
@@ -4370,7 +4438,7 @@
       </w:rPr>
     </w:lvl>
   </w:abstractNum>
-  <w:abstractNum w:abstractNumId="8" w15:restartNumberingAfterBreak="0">
+  <w:abstractNum w:abstractNumId="8">
     <w:nsid w:val="218C259E"/>
     <w:multiLevelType w:val="hybridMultilevel"/>
     <w:tmpl w:val="B04C01C6"/>
@@ -4483,7 +4551,7 @@
       </w:rPr>
     </w:lvl>
   </w:abstractNum>
-  <w:abstractNum w:abstractNumId="9" w15:restartNumberingAfterBreak="0">
+  <w:abstractNum w:abstractNumId="9">
     <w:nsid w:val="23E37539"/>
     <w:multiLevelType w:val="hybridMultilevel"/>
     <w:tmpl w:val="ACF4B902"/>
@@ -4569,7 +4637,7 @@
       </w:pPr>
     </w:lvl>
   </w:abstractNum>
-  <w:abstractNum w:abstractNumId="10" w15:restartNumberingAfterBreak="0">
+  <w:abstractNum w:abstractNumId="10">
     <w:nsid w:val="24050F22"/>
     <w:multiLevelType w:val="hybridMultilevel"/>
     <w:tmpl w:val="90E2A62E"/>
@@ -4682,7 +4750,7 @@
       </w:rPr>
     </w:lvl>
   </w:abstractNum>
-  <w:abstractNum w:abstractNumId="11" w15:restartNumberingAfterBreak="0">
+  <w:abstractNum w:abstractNumId="11">
     <w:nsid w:val="28D778C6"/>
     <w:multiLevelType w:val="hybridMultilevel"/>
     <w:tmpl w:val="968AB2EA"/>
@@ -4795,7 +4863,7 @@
       </w:rPr>
     </w:lvl>
   </w:abstractNum>
-  <w:abstractNum w:abstractNumId="12" w15:restartNumberingAfterBreak="0">
+  <w:abstractNum w:abstractNumId="12">
     <w:nsid w:val="2E5B24BC"/>
     <w:multiLevelType w:val="multilevel"/>
     <w:tmpl w:val="E4FE8AA4"/>
@@ -4911,7 +4979,7 @@
       </w:rPr>
     </w:lvl>
   </w:abstractNum>
-  <w:abstractNum w:abstractNumId="13" w15:restartNumberingAfterBreak="0">
+  <w:abstractNum w:abstractNumId="13">
     <w:nsid w:val="2F6E4CED"/>
     <w:multiLevelType w:val="hybridMultilevel"/>
     <w:tmpl w:val="A8684B7C"/>
@@ -5024,7 +5092,7 @@
       </w:rPr>
     </w:lvl>
   </w:abstractNum>
-  <w:abstractNum w:abstractNumId="14" w15:restartNumberingAfterBreak="0">
+  <w:abstractNum w:abstractNumId="14">
     <w:nsid w:val="35942B75"/>
     <w:multiLevelType w:val="hybridMultilevel"/>
     <w:tmpl w:val="FD1CDEC0"/>
@@ -5136,7 +5204,7 @@
       </w:rPr>
     </w:lvl>
   </w:abstractNum>
-  <w:abstractNum w:abstractNumId="15" w15:restartNumberingAfterBreak="0">
+  <w:abstractNum w:abstractNumId="15">
     <w:nsid w:val="3AC60BD6"/>
     <w:multiLevelType w:val="hybridMultilevel"/>
     <w:tmpl w:val="65BEB18A"/>
@@ -5249,7 +5317,7 @@
       </w:rPr>
     </w:lvl>
   </w:abstractNum>
-  <w:abstractNum w:abstractNumId="16" w15:restartNumberingAfterBreak="0">
+  <w:abstractNum w:abstractNumId="16">
     <w:nsid w:val="3B7C316E"/>
     <w:multiLevelType w:val="hybridMultilevel"/>
     <w:tmpl w:val="001A2F22"/>
@@ -5362,7 +5430,7 @@
       </w:rPr>
     </w:lvl>
   </w:abstractNum>
-  <w:abstractNum w:abstractNumId="17" w15:restartNumberingAfterBreak="0">
+  <w:abstractNum w:abstractNumId="17">
     <w:nsid w:val="43293C8E"/>
     <w:multiLevelType w:val="multilevel"/>
     <w:tmpl w:val="E4FE8AA4"/>
@@ -5478,7 +5546,7 @@
       </w:rPr>
     </w:lvl>
   </w:abstractNum>
-  <w:abstractNum w:abstractNumId="18" w15:restartNumberingAfterBreak="0">
+  <w:abstractNum w:abstractNumId="18">
     <w:nsid w:val="454370BC"/>
     <w:multiLevelType w:val="hybridMultilevel"/>
     <w:tmpl w:val="5E066B0C"/>
@@ -5564,7 +5632,7 @@
       </w:pPr>
     </w:lvl>
   </w:abstractNum>
-  <w:abstractNum w:abstractNumId="19" w15:restartNumberingAfterBreak="0">
+  <w:abstractNum w:abstractNumId="19">
     <w:nsid w:val="46502927"/>
     <w:multiLevelType w:val="multilevel"/>
     <w:tmpl w:val="0366DE8A"/>
@@ -5713,7 +5781,7 @@
       </w:rPr>
     </w:lvl>
   </w:abstractNum>
-  <w:abstractNum w:abstractNumId="20" w15:restartNumberingAfterBreak="0">
+  <w:abstractNum w:abstractNumId="20">
     <w:nsid w:val="523F0B53"/>
     <w:multiLevelType w:val="multilevel"/>
     <w:tmpl w:val="DDA48C2C"/>
@@ -5827,7 +5895,7 @@
       </w:rPr>
     </w:lvl>
   </w:abstractNum>
-  <w:abstractNum w:abstractNumId="21" w15:restartNumberingAfterBreak="0">
+  <w:abstractNum w:abstractNumId="21">
     <w:nsid w:val="52887B78"/>
     <w:multiLevelType w:val="hybridMultilevel"/>
     <w:tmpl w:val="947E1B46"/>
@@ -5916,7 +5984,7 @@
       </w:pPr>
     </w:lvl>
   </w:abstractNum>
-  <w:abstractNum w:abstractNumId="22" w15:restartNumberingAfterBreak="0">
+  <w:abstractNum w:abstractNumId="22">
     <w:nsid w:val="6026680B"/>
     <w:multiLevelType w:val="hybridMultilevel"/>
     <w:tmpl w:val="5316C574"/>
@@ -6002,7 +6070,7 @@
       </w:pPr>
     </w:lvl>
   </w:abstractNum>
-  <w:abstractNum w:abstractNumId="23" w15:restartNumberingAfterBreak="0">
+  <w:abstractNum w:abstractNumId="23">
     <w:nsid w:val="61444C39"/>
     <w:multiLevelType w:val="multilevel"/>
     <w:tmpl w:val="DDA48C2C"/>
@@ -6116,7 +6184,7 @@
       </w:rPr>
     </w:lvl>
   </w:abstractNum>
-  <w:abstractNum w:abstractNumId="24" w15:restartNumberingAfterBreak="0">
+  <w:abstractNum w:abstractNumId="24">
     <w:nsid w:val="619B3EA6"/>
     <w:multiLevelType w:val="hybridMultilevel"/>
     <w:tmpl w:val="1C122A4A"/>
@@ -6229,7 +6297,7 @@
       </w:rPr>
     </w:lvl>
   </w:abstractNum>
-  <w:abstractNum w:abstractNumId="25" w15:restartNumberingAfterBreak="0">
+  <w:abstractNum w:abstractNumId="25">
     <w:nsid w:val="635916A5"/>
     <w:multiLevelType w:val="hybridMultilevel"/>
     <w:tmpl w:val="1F4E693E"/>
@@ -6342,7 +6410,7 @@
       </w:rPr>
     </w:lvl>
   </w:abstractNum>
-  <w:abstractNum w:abstractNumId="26" w15:restartNumberingAfterBreak="0">
+  <w:abstractNum w:abstractNumId="26">
     <w:nsid w:val="65B111E3"/>
     <w:multiLevelType w:val="hybridMultilevel"/>
     <w:tmpl w:val="3664EB72"/>
@@ -6431,7 +6499,7 @@
       </w:pPr>
     </w:lvl>
   </w:abstractNum>
-  <w:abstractNum w:abstractNumId="27" w15:restartNumberingAfterBreak="0">
+  <w:abstractNum w:abstractNumId="27">
     <w:nsid w:val="6A836115"/>
     <w:multiLevelType w:val="hybridMultilevel"/>
     <w:tmpl w:val="3BA2342A"/>
@@ -6544,7 +6612,7 @@
       </w:rPr>
     </w:lvl>
   </w:abstractNum>
-  <w:abstractNum w:abstractNumId="28" w15:restartNumberingAfterBreak="0">
+  <w:abstractNum w:abstractNumId="28">
     <w:nsid w:val="6A9535C4"/>
     <w:multiLevelType w:val="hybridMultilevel"/>
     <w:tmpl w:val="D1BCBB8C"/>
@@ -6630,7 +6698,7 @@
       </w:pPr>
     </w:lvl>
   </w:abstractNum>
-  <w:abstractNum w:abstractNumId="29" w15:restartNumberingAfterBreak="0">
+  <w:abstractNum w:abstractNumId="29">
     <w:nsid w:val="6C072446"/>
     <w:multiLevelType w:val="hybridMultilevel"/>
     <w:tmpl w:val="873205A4"/>
@@ -6743,7 +6811,7 @@
       </w:rPr>
     </w:lvl>
   </w:abstractNum>
-  <w:abstractNum w:abstractNumId="30" w15:restartNumberingAfterBreak="0">
+  <w:abstractNum w:abstractNumId="30">
     <w:nsid w:val="71213F0D"/>
     <w:multiLevelType w:val="multilevel"/>
     <w:tmpl w:val="235A82E4"/>
@@ -6856,7 +6924,7 @@
       </w:rPr>
     </w:lvl>
   </w:abstractNum>
-  <w:abstractNum w:abstractNumId="31" w15:restartNumberingAfterBreak="0">
+  <w:abstractNum w:abstractNumId="31">
     <w:nsid w:val="730E3FCA"/>
     <w:multiLevelType w:val="hybridMultilevel"/>
     <w:tmpl w:val="BE683178"/>
@@ -6942,7 +7010,7 @@
       </w:pPr>
     </w:lvl>
   </w:abstractNum>
-  <w:abstractNum w:abstractNumId="32" w15:restartNumberingAfterBreak="0">
+  <w:abstractNum w:abstractNumId="32">
     <w:nsid w:val="795A477C"/>
     <w:multiLevelType w:val="hybridMultilevel"/>
     <w:tmpl w:val="483690AA"/>
@@ -7131,7 +7199,7 @@
 </file>
 
 <file path=word/styles.xml><?xml version="1.0" encoding="utf-8"?>
-<w:styles xmlns:mc="http://schemas.openxmlformats.org/markup-compatibility/2006" xmlns:r="http://schemas.openxmlformats.org/officeDocument/2006/relationships" xmlns:w="http://schemas.openxmlformats.org/wordprocessingml/2006/main" xmlns:w14="http://schemas.microsoft.com/office/word/2010/wordml" xmlns:w15="http://schemas.microsoft.com/office/word/2012/wordml" xmlns:w16cid="http://schemas.microsoft.com/office/word/2016/wordml/cid" xmlns:w16se="http://schemas.microsoft.com/office/word/2015/wordml/symex" mc:Ignorable="w14 w15 w16se w16cid">
+<w:styles xmlns:mc="http://schemas.openxmlformats.org/markup-compatibility/2006" xmlns:r="http://schemas.openxmlformats.org/officeDocument/2006/relationships" xmlns:w="http://schemas.openxmlformats.org/wordprocessingml/2006/main" xmlns:w14="http://schemas.microsoft.com/office/word/2010/wordml" xmlns:w15="http://schemas.microsoft.com/office/word/2012/wordml" mc:Ignorable="w14 w15">
   <w:docDefaults>
     <w:rPrDefault>
       <w:rPr>
@@ -7147,7 +7215,7 @@
       </w:pPr>
     </w:pPrDefault>
   </w:docDefaults>
-  <w:latentStyles w:defLockedState="0" w:defUIPriority="99" w:defSemiHidden="0" w:defUnhideWhenUsed="0" w:defQFormat="0" w:count="376">
+  <w:latentStyles w:defLockedState="0" w:defUIPriority="99" w:defSemiHidden="0" w:defUnhideWhenUsed="0" w:defQFormat="0" w:count="371">
     <w:lsdException w:name="Normal" w:uiPriority="0" w:qFormat="1"/>
     <w:lsdException w:name="heading 1" w:uiPriority="9" w:qFormat="1"/>
     <w:lsdException w:name="heading 2" w:semiHidden="1" w:uiPriority="9" w:unhideWhenUsed="1" w:qFormat="1"/>
@@ -7253,6 +7321,7 @@
     <w:lsdException w:name="HTML Sample" w:semiHidden="1" w:unhideWhenUsed="1"/>
     <w:lsdException w:name="HTML Typewriter" w:semiHidden="1" w:unhideWhenUsed="1"/>
     <w:lsdException w:name="HTML Variable" w:semiHidden="1" w:unhideWhenUsed="1"/>
+    <w:lsdException w:name="Normal Table" w:semiHidden="1" w:unhideWhenUsed="1"/>
     <w:lsdException w:name="annotation subject" w:semiHidden="1" w:unhideWhenUsed="1"/>
     <w:lsdException w:name="No List" w:semiHidden="1" w:unhideWhenUsed="1"/>
     <w:lsdException w:name="Outline List 1" w:semiHidden="1" w:unhideWhenUsed="1"/>
@@ -7295,8 +7364,11 @@
     <w:lsdException w:name="Table Contemporary" w:semiHidden="1" w:unhideWhenUsed="1"/>
     <w:lsdException w:name="Table Elegant" w:semiHidden="1" w:unhideWhenUsed="1"/>
     <w:lsdException w:name="Table Professional" w:semiHidden="1" w:unhideWhenUsed="1"/>
+    <w:lsdException w:name="Table Subtle 1" w:semiHidden="1" w:unhideWhenUsed="1"/>
     <w:lsdException w:name="Table Subtle 2" w:semiHidden="1" w:unhideWhenUsed="1"/>
     <w:lsdException w:name="Table Web 1" w:semiHidden="1" w:unhideWhenUsed="1"/>
+    <w:lsdException w:name="Table Web 2" w:semiHidden="1" w:unhideWhenUsed="1"/>
+    <w:lsdException w:name="Table Web 3" w:semiHidden="1" w:unhideWhenUsed="1"/>
     <w:lsdException w:name="Balloon Text" w:semiHidden="1" w:unhideWhenUsed="1"/>
     <w:lsdException w:name="Table Grid" w:uiPriority="59"/>
     <w:lsdException w:name="Table Theme" w:semiHidden="1" w:unhideWhenUsed="1"/>
@@ -7515,11 +7587,6 @@
     <w:lsdException w:name="List Table 5 Dark Accent 6" w:uiPriority="50"/>
     <w:lsdException w:name="List Table 6 Colorful Accent 6" w:uiPriority="51"/>
     <w:lsdException w:name="List Table 7 Colorful Accent 6" w:uiPriority="52"/>
-    <w:lsdException w:name="Mention" w:semiHidden="1" w:unhideWhenUsed="1"/>
-    <w:lsdException w:name="Smart Hyperlink" w:semiHidden="1" w:unhideWhenUsed="1"/>
-    <w:lsdException w:name="Hashtag" w:semiHidden="1" w:unhideWhenUsed="1"/>
-    <w:lsdException w:name="Unresolved Mention" w:semiHidden="1" w:unhideWhenUsed="1"/>
-    <w:lsdException w:name="Smart Link" w:semiHidden="1" w:unhideWhenUsed="1"/>
   </w:latentStyles>
   <w:style w:type="paragraph" w:default="1" w:styleId="Normal">
     <w:name w:val="Normal"/>
@@ -7933,6 +8000,7 @@
       <w:spacing w:before="0" w:after="0" w:line="240" w:lineRule="auto"/>
     </w:pPr>
     <w:tblPr>
+      <w:tblInd w:w="0" w:type="dxa"/>
       <w:tblBorders>
         <w:top w:val="single" w:sz="4" w:space="0" w:color="auto"/>
         <w:left w:val="single" w:sz="4" w:space="0" w:color="auto"/>
@@ -7941,6 +8009,12 @@
         <w:insideH w:val="single" w:sz="4" w:space="0" w:color="auto"/>
         <w:insideV w:val="single" w:sz="4" w:space="0" w:color="auto"/>
       </w:tblBorders>
+      <w:tblCellMar>
+        <w:top w:w="0" w:type="dxa"/>
+        <w:left w:w="108" w:type="dxa"/>
+        <w:bottom w:w="0" w:type="dxa"/>
+        <w:right w:w="108" w:type="dxa"/>
+      </w:tblCellMar>
     </w:tblPr>
   </w:style>
   <w:style w:type="character" w:customStyle="1" w:styleId="Heading4Char">
@@ -7962,7 +8036,7 @@
 </file>
 
 <file path=word/glossary/document.xml><?xml version="1.0" encoding="utf-8"?>
-<w:glossaryDocument xmlns:wpc="http://schemas.microsoft.com/office/word/2010/wordprocessingCanvas" xmlns:cx="http://schemas.microsoft.com/office/drawing/2014/chartex" xmlns:cx1="http://schemas.microsoft.com/office/drawing/2015/9/8/chartex" xmlns:cx2="http://schemas.microsoft.com/office/drawing/2015/10/21/chartex" xmlns:cx3="http://schemas.microsoft.com/office/drawing/2016/5/9/chartex" xmlns:cx4="http://schemas.microsoft.com/office/drawing/2016/5/10/chartex" xmlns:cx5="http://schemas.microsoft.com/office/drawing/2016/5/11/chartex" xmlns:cx6="http://schemas.microsoft.com/office/drawing/2016/5/12/chartex" xmlns:cx7="http://schemas.microsoft.com/office/drawing/2016/5/13/chartex" xmlns:cx8="http://schemas.microsoft.com/office/drawing/2016/5/14/chartex" xmlns:mc="http://schemas.openxmlformats.org/markup-compatibility/2006" xmlns:aink="http://schemas.microsoft.com/office/drawing/2016/ink" xmlns:am3d="http://schemas.microsoft.com/office/drawing/2017/model3d" xmlns:o="urn:schemas-microsoft-com:office:office" xmlns:r="http://schemas.openxmlformats.org/officeDocument/2006/relationships" xmlns:m="http://schemas.openxmlformats.org/officeDocument/2006/math" xmlns:v="urn:schemas-microsoft-com:vml" xmlns:wp14="http://schemas.microsoft.com/office/word/2010/wordprocessingDrawing" xmlns:wp="http://schemas.openxmlformats.org/drawingml/2006/wordprocessingDrawing" xmlns:w10="urn:schemas-microsoft-com:office:word" xmlns:w="http://schemas.openxmlformats.org/wordprocessingml/2006/main" xmlns:w14="http://schemas.microsoft.com/office/word/2010/wordml" xmlns:w15="http://schemas.microsoft.com/office/word/2012/wordml" xmlns:w16cid="http://schemas.microsoft.com/office/word/2016/wordml/cid" xmlns:w16se="http://schemas.microsoft.com/office/word/2015/wordml/symex" xmlns:wpg="http://schemas.microsoft.com/office/word/2010/wordprocessingGroup" xmlns:wpi="http://schemas.microsoft.com/office/word/2010/wordprocessingInk" xmlns:wne="http://schemas.microsoft.com/office/word/2006/wordml" xmlns:wps="http://schemas.microsoft.com/office/word/2010/wordprocessingShape" mc:Ignorable="w14 w15 w16se w16cid wp14">
+<w:glossaryDocument xmlns:wpc="http://schemas.microsoft.com/office/word/2010/wordprocessingCanvas" xmlns:mc="http://schemas.openxmlformats.org/markup-compatibility/2006" xmlns:o="urn:schemas-microsoft-com:office:office" xmlns:r="http://schemas.openxmlformats.org/officeDocument/2006/relationships" xmlns:m="http://schemas.openxmlformats.org/officeDocument/2006/math" xmlns:v="urn:schemas-microsoft-com:vml" xmlns:wp14="http://schemas.microsoft.com/office/word/2010/wordprocessingDrawing" xmlns:wp="http://schemas.openxmlformats.org/drawingml/2006/wordprocessingDrawing" xmlns:w10="urn:schemas-microsoft-com:office:word" xmlns:w="http://schemas.openxmlformats.org/wordprocessingml/2006/main" xmlns:w14="http://schemas.microsoft.com/office/word/2010/wordml" xmlns:w15="http://schemas.microsoft.com/office/word/2012/wordml" xmlns:wpg="http://schemas.microsoft.com/office/word/2010/wordprocessingGroup" xmlns:wpi="http://schemas.microsoft.com/office/word/2010/wordprocessingInk" xmlns:wne="http://schemas.microsoft.com/office/word/2006/wordml" xmlns:wps="http://schemas.microsoft.com/office/word/2010/wordprocessingShape" mc:Ignorable="w14 w15 wp14">
   <w:docParts>
     <w:docPart>
       <w:docPartPr>
@@ -7995,7 +8069,7 @@
 </file>
 
 <file path=word/glossary/fontTable.xml><?xml version="1.0" encoding="utf-8"?>
-<w:fonts xmlns:mc="http://schemas.openxmlformats.org/markup-compatibility/2006" xmlns:r="http://schemas.openxmlformats.org/officeDocument/2006/relationships" xmlns:w="http://schemas.openxmlformats.org/wordprocessingml/2006/main" xmlns:w14="http://schemas.microsoft.com/office/word/2010/wordml" xmlns:w15="http://schemas.microsoft.com/office/word/2012/wordml" xmlns:w16cid="http://schemas.microsoft.com/office/word/2016/wordml/cid" xmlns:w16se="http://schemas.microsoft.com/office/word/2015/wordml/symex" mc:Ignorable="w14 w15 w16se w16cid">
+<w:fonts xmlns:mc="http://schemas.openxmlformats.org/markup-compatibility/2006" xmlns:r="http://schemas.openxmlformats.org/officeDocument/2006/relationships" xmlns:w="http://schemas.openxmlformats.org/wordprocessingml/2006/main" xmlns:w14="http://schemas.microsoft.com/office/word/2010/wordml" xmlns:w15="http://schemas.microsoft.com/office/word/2012/wordml" mc:Ignorable="w14 w15">
   <w:font w:name="Symbol">
     <w:panose1 w:val="05050102010706020507"/>
     <w:charset w:val="02"/>
@@ -8057,8 +8131,9 @@
     <w:panose1 w:val="02010600030101010101"/>
     <w:charset w:val="86"/>
     <w:family w:val="auto"/>
+    <w:notTrueType/>
     <w:pitch w:val="variable"/>
-    <w:sig w:usb0="00000003" w:usb1="288F0000" w:usb2="00000016" w:usb3="00000000" w:csb0="00040001" w:csb1="00000000"/>
+    <w:sig w:usb0="00000001" w:usb1="080E0000" w:usb2="00000010" w:usb3="00000000" w:csb0="00040000" w:csb1="00000000"/>
   </w:font>
   <w:font w:name="Calibri Light">
     <w:panose1 w:val="020F0302020204030204"/>
@@ -8071,14 +8146,13 @@
 </file>
 
 <file path=word/glossary/settings.xml><?xml version="1.0" encoding="utf-8"?>
-<w:settings xmlns:mc="http://schemas.openxmlformats.org/markup-compatibility/2006" xmlns:o="urn:schemas-microsoft-com:office:office" xmlns:r="http://schemas.openxmlformats.org/officeDocument/2006/relationships" xmlns:m="http://schemas.openxmlformats.org/officeDocument/2006/math" xmlns:v="urn:schemas-microsoft-com:vml" xmlns:w10="urn:schemas-microsoft-com:office:word" xmlns:w="http://schemas.openxmlformats.org/wordprocessingml/2006/main" xmlns:w14="http://schemas.microsoft.com/office/word/2010/wordml" xmlns:w15="http://schemas.microsoft.com/office/word/2012/wordml" xmlns:w16cid="http://schemas.microsoft.com/office/word/2016/wordml/cid" xmlns:w16se="http://schemas.microsoft.com/office/word/2015/wordml/symex" xmlns:sl="http://schemas.openxmlformats.org/schemaLibrary/2006/main" mc:Ignorable="w14 w15 w16se w16cid">
+<w:settings xmlns:mc="http://schemas.openxmlformats.org/markup-compatibility/2006" xmlns:o="urn:schemas-microsoft-com:office:office" xmlns:r="http://schemas.openxmlformats.org/officeDocument/2006/relationships" xmlns:m="http://schemas.openxmlformats.org/officeDocument/2006/math" xmlns:v="urn:schemas-microsoft-com:vml" xmlns:w10="urn:schemas-microsoft-com:office:word" xmlns:w="http://schemas.openxmlformats.org/wordprocessingml/2006/main" xmlns:w14="http://schemas.microsoft.com/office/word/2010/wordml" xmlns:w15="http://schemas.microsoft.com/office/word/2012/wordml" xmlns:sl="http://schemas.openxmlformats.org/schemaLibrary/2006/main" mc:Ignorable="w14 w15">
   <w:view w:val="normal"/>
   <w:defaultTabStop w:val="720"/>
   <w:characterSpacingControl w:val="doNotCompress"/>
   <w:compat>
     <w:useFELayout/>
     <w:compatSetting w:name="compatibilityMode" w:uri="http://schemas.microsoft.com/office/word" w:val="12"/>
-    <w:compatSetting w:name="useWord2013TrackBottomHyphenation" w:uri="http://schemas.microsoft.com/office/word" w:val="1"/>
   </w:compat>
   <w:rsids>
     <w:rsidRoot w:val="0009493C"/>
@@ -8102,6 +8176,7 @@
     <w:rsid w:val="00605ED9"/>
     <w:rsid w:val="0064622D"/>
     <w:rsid w:val="006A5587"/>
+    <w:rsid w:val="006E3255"/>
     <w:rsid w:val="006E7B9E"/>
     <w:rsid w:val="0071398B"/>
     <w:rsid w:val="00783296"/>
@@ -8124,6 +8199,7 @@
     <w:rsid w:val="00D73183"/>
     <w:rsid w:val="00DB34F6"/>
     <w:rsid w:val="00DC3C80"/>
+    <w:rsid w:val="00DE6E05"/>
     <w:rsid w:val="00E60812"/>
     <w:rsid w:val="00E974A7"/>
     <w:rsid w:val="00EA797B"/>
@@ -8153,7 +8229,7 @@
 </file>
 
 <file path=word/glossary/styles.xml><?xml version="1.0" encoding="utf-8"?>
-<w:styles xmlns:mc="http://schemas.openxmlformats.org/markup-compatibility/2006" xmlns:r="http://schemas.openxmlformats.org/officeDocument/2006/relationships" xmlns:w="http://schemas.openxmlformats.org/wordprocessingml/2006/main" xmlns:w14="http://schemas.microsoft.com/office/word/2010/wordml" xmlns:w15="http://schemas.microsoft.com/office/word/2012/wordml" xmlns:w16cid="http://schemas.microsoft.com/office/word/2016/wordml/cid" xmlns:w16se="http://schemas.microsoft.com/office/word/2015/wordml/symex" mc:Ignorable="w14 w15 w16se w16cid">
+<w:styles xmlns:mc="http://schemas.openxmlformats.org/markup-compatibility/2006" xmlns:r="http://schemas.openxmlformats.org/officeDocument/2006/relationships" xmlns:w="http://schemas.openxmlformats.org/wordprocessingml/2006/main" xmlns:w14="http://schemas.microsoft.com/office/word/2010/wordml" xmlns:w15="http://schemas.microsoft.com/office/word/2012/wordml" mc:Ignorable="w14 w15">
   <w:docDefaults>
     <w:rPrDefault>
       <w:rPr>
@@ -8169,7 +8245,7 @@
       </w:pPr>
     </w:pPrDefault>
   </w:docDefaults>
-  <w:latentStyles w:defLockedState="0" w:defUIPriority="99" w:defSemiHidden="0" w:defUnhideWhenUsed="0" w:defQFormat="0" w:count="376">
+  <w:latentStyles w:defLockedState="0" w:defUIPriority="99" w:defSemiHidden="0" w:defUnhideWhenUsed="0" w:defQFormat="0" w:count="371">
     <w:lsdException w:name="Normal" w:uiPriority="0" w:qFormat="1"/>
     <w:lsdException w:name="heading 1" w:uiPriority="9" w:qFormat="1"/>
     <w:lsdException w:name="heading 2" w:semiHidden="1" w:uiPriority="9" w:unhideWhenUsed="1" w:qFormat="1"/>
@@ -8275,6 +8351,7 @@
     <w:lsdException w:name="HTML Sample" w:semiHidden="1" w:unhideWhenUsed="1"/>
     <w:lsdException w:name="HTML Typewriter" w:semiHidden="1" w:unhideWhenUsed="1"/>
     <w:lsdException w:name="HTML Variable" w:semiHidden="1" w:unhideWhenUsed="1"/>
+    <w:lsdException w:name="Normal Table" w:semiHidden="1" w:unhideWhenUsed="1"/>
     <w:lsdException w:name="annotation subject" w:semiHidden="1" w:unhideWhenUsed="1"/>
     <w:lsdException w:name="No List" w:semiHidden="1" w:unhideWhenUsed="1"/>
     <w:lsdException w:name="Outline List 1" w:semiHidden="1" w:unhideWhenUsed="1"/>
@@ -8317,8 +8394,11 @@
     <w:lsdException w:name="Table Contemporary" w:semiHidden="1" w:unhideWhenUsed="1"/>
     <w:lsdException w:name="Table Elegant" w:semiHidden="1" w:unhideWhenUsed="1"/>
     <w:lsdException w:name="Table Professional" w:semiHidden="1" w:unhideWhenUsed="1"/>
+    <w:lsdException w:name="Table Subtle 1" w:semiHidden="1" w:unhideWhenUsed="1"/>
     <w:lsdException w:name="Table Subtle 2" w:semiHidden="1" w:unhideWhenUsed="1"/>
     <w:lsdException w:name="Table Web 1" w:semiHidden="1" w:unhideWhenUsed="1"/>
+    <w:lsdException w:name="Table Web 2" w:semiHidden="1" w:unhideWhenUsed="1"/>
+    <w:lsdException w:name="Table Web 3" w:semiHidden="1" w:unhideWhenUsed="1"/>
     <w:lsdException w:name="Balloon Text" w:semiHidden="1" w:unhideWhenUsed="1"/>
     <w:lsdException w:name="Table Grid" w:uiPriority="59"/>
     <w:lsdException w:name="Table Theme" w:semiHidden="1" w:unhideWhenUsed="1"/>
@@ -8537,11 +8617,6 @@
     <w:lsdException w:name="List Table 5 Dark Accent 6" w:uiPriority="50"/>
     <w:lsdException w:name="List Table 6 Colorful Accent 6" w:uiPriority="51"/>
     <w:lsdException w:name="List Table 7 Colorful Accent 6" w:uiPriority="52"/>
-    <w:lsdException w:name="Mention" w:semiHidden="1" w:unhideWhenUsed="1"/>
-    <w:lsdException w:name="Smart Hyperlink" w:semiHidden="1" w:unhideWhenUsed="1"/>
-    <w:lsdException w:name="Hashtag" w:semiHidden="1" w:unhideWhenUsed="1"/>
-    <w:lsdException w:name="Unresolved Mention" w:semiHidden="1" w:unhideWhenUsed="1"/>
-    <w:lsdException w:name="Smart Link" w:semiHidden="1" w:unhideWhenUsed="1"/>
   </w:latentStyles>
   <w:style w:type="paragraph" w:default="1" w:styleId="Normal">
     <w:name w:val="Normal"/>
@@ -8601,7 +8676,7 @@
 </file>
 
 <file path=word/glossary/webSettings.xml><?xml version="1.0" encoding="utf-8"?>
-<w:webSettings xmlns:mc="http://schemas.openxmlformats.org/markup-compatibility/2006" xmlns:r="http://schemas.openxmlformats.org/officeDocument/2006/relationships" xmlns:w="http://schemas.openxmlformats.org/wordprocessingml/2006/main" xmlns:w14="http://schemas.microsoft.com/office/word/2010/wordml" xmlns:w15="http://schemas.microsoft.com/office/word/2012/wordml" xmlns:w16cid="http://schemas.microsoft.com/office/word/2016/wordml/cid" xmlns:w16se="http://schemas.microsoft.com/office/word/2015/wordml/symex" mc:Ignorable="w14 w15 w16se w16cid">
+<w:webSettings xmlns:mc="http://schemas.openxmlformats.org/markup-compatibility/2006" xmlns:r="http://schemas.openxmlformats.org/officeDocument/2006/relationships" xmlns:w="http://schemas.openxmlformats.org/wordprocessingml/2006/main" xmlns:w14="http://schemas.microsoft.com/office/word/2010/wordml" xmlns:w15="http://schemas.microsoft.com/office/word/2012/wordml" mc:Ignorable="w14 w15">
   <w:optimizeForBrowser/>
   <w:allowPNG/>
 </w:webSettings>
@@ -8916,7 +8991,7 @@
 </file>
 
 <file path=customXml/itemProps2.xml><?xml version="1.0" encoding="utf-8"?>
-<ds:datastoreItem xmlns:ds="http://schemas.openxmlformats.org/officeDocument/2006/customXml" ds:itemID="{D668AAFF-10E1-47BC-BEC7-50B3243B6395}">
+<ds:datastoreItem xmlns:ds="http://schemas.openxmlformats.org/officeDocument/2006/customXml" ds:itemID="{DED9E523-E9F5-4854-B059-D6787ABA9C0F}">
   <ds:schemaRefs>
     <ds:schemaRef ds:uri="http://schemas.openxmlformats.org/officeDocument/2006/bibliography"/>
   </ds:schemaRefs>

</xml_diff>